<commit_message>
add some of the new review documents
</commit_message>
<xml_diff>
--- a/质量保证管理过程/测试用例审查文档/测试用例审查文档11.docx
+++ b/质量保证管理过程/测试用例审查文档/测试用例审查文档11.docx
@@ -33,8 +33,10 @@
           <w:szCs w:val="32"/>
           <w:lang w:val="en-US" w:eastAsia="zh-CN"/>
         </w:rPr>
-        <w:t>10</w:t>
+        <w:t>11</w:t>
       </w:r>
+      <w:bookmarkStart w:id="0" w:name="_GoBack"/>
+      <w:bookmarkEnd w:id="0"/>
     </w:p>
     <w:p>
       <w:pPr>
@@ -122,8 +124,6 @@
         </w:rPr>
         <w:t>5</w:t>
       </w:r>
-      <w:bookmarkStart w:id="0" w:name="_GoBack"/>
-      <w:bookmarkEnd w:id="0"/>
     </w:p>
     <w:p>
       <w:pPr>

</xml_diff>